<commit_message>
update your resume and add a job to portoflio
</commit_message>
<xml_diff>
--- a/resume/Рунар_Назмутдинов_junior frontend developer.docx
+++ b/resume/Рунар_Назмутдинов_junior frontend developer.docx
@@ -59,8 +59,8 @@
               </w:rPr>
             </w:pPr>
             <w:r>
-              <w:object w:dxaOrig="3462" w:dyaOrig="3462">
-                <v:rect xmlns:o="urn:schemas-microsoft-com:office:office" xmlns:v="urn:schemas-microsoft-com:vml" id="rectole0000000000" style="width:173.100000pt;height:173.100000pt" o:preferrelative="t" o:ole="">
+              <w:object w:dxaOrig="3583" w:dyaOrig="3583">
+                <v:rect xmlns:o="urn:schemas-microsoft-com:office:office" xmlns:v="urn:schemas-microsoft-com:vml" id="rectole0000000000" style="width:179.150000pt;height:179.150000pt" o:preferrelative="t" o:ole="">
                   <o:lock v:ext="edit"/>
                   <v:imagedata xmlns:r="http://schemas.openxmlformats.org/officeDocument/2006/relationships" r:id="docRId1" o:title=""/>
                 </v:rect>
@@ -922,12 +922,12 @@
         <w:ind w:right="0" w:left="0" w:firstLine="0"/>
         <w:jc w:val="left"/>
         <w:rPr>
-          <w:rFonts w:ascii="Open Sans" w:hAnsi="Open Sans" w:cs="Open Sans" w:eastAsia="Open Sans"/>
-          <w:color w:val="0563C1"/>
-          <w:spacing w:val="0"/>
-          <w:position w:val="0"/>
-          <w:sz w:val="20"/>
-          <w:u w:val="single"/>
+          <w:rFonts w:ascii="Calibri" w:hAnsi="Calibri" w:cs="Calibri" w:eastAsia="Calibri"/>
+          <w:b/>
+          <w:color w:val="auto"/>
+          <w:spacing w:val="0"/>
+          <w:position w:val="0"/>
+          <w:sz w:val="28"/>
           <w:shd w:fill="auto" w:val="clear"/>
         </w:rPr>
       </w:pPr>
@@ -951,17 +951,17 @@
       </w:tblGrid>
       <w:tr>
         <w:trPr>
-          <w:trHeight w:val="259" w:hRule="auto"/>
+          <w:trHeight w:val="231" w:hRule="auto"/>
           <w:jc w:val="left"/>
         </w:trPr>
         <w:tc>
           <w:tcPr>
             <w:tcW w:w="6490" w:type="dxa"/>
             <w:tcBorders>
-              <w:top w:val="single" w:color="000000" w:sz="0"/>
-              <w:left w:val="single" w:color="000000" w:sz="0"/>
-              <w:bottom w:val="single" w:color="000000" w:sz="0"/>
-              <w:right w:val="single" w:color="000000" w:sz="0"/>
+              <w:top w:val="single" w:color="836967" w:sz="0"/>
+              <w:left w:val="single" w:color="836967" w:sz="0"/>
+              <w:bottom w:val="single" w:color="836967" w:sz="0"/>
+              <w:right w:val="single" w:color="836967" w:sz="0"/>
             </w:tcBorders>
             <w:shd w:color="000000" w:fill="ffffff" w:val="clear"/>
             <w:tcMar>
@@ -974,9 +974,10 @@
             <w:pPr>
               <w:spacing w:before="0" w:after="0" w:line="276"/>
               <w:ind w:right="0" w:left="0" w:firstLine="0"/>
-              <w:jc w:val="both"/>
-              <w:rPr>
-                <w:rFonts w:ascii="Calibri" w:hAnsi="Calibri" w:cs="Calibri" w:eastAsia="Calibri"/>
+              <w:jc w:val="left"/>
+              <w:rPr>
+                <w:rFonts w:ascii="Calibri" w:hAnsi="Calibri" w:cs="Calibri" w:eastAsia="Calibri"/>
+                <w:color w:val="auto"/>
                 <w:spacing w:val="0"/>
                 <w:position w:val="0"/>
               </w:rPr>
@@ -985,29 +986,269 @@
               <w:rPr>
                 <w:rFonts w:ascii="Calibri" w:hAnsi="Calibri" w:cs="Calibri" w:eastAsia="Calibri"/>
                 <w:b/>
-                <w:color w:val="7F7F7F"/>
-                <w:spacing w:val="0"/>
-                <w:position w:val="0"/>
-                <w:sz w:val="18"/>
-                <w:shd w:fill="auto" w:val="clear"/>
-              </w:rPr>
-              <w:t xml:space="preserve">SPA </w:t>
+                <w:color w:val="auto"/>
+                <w:spacing w:val="0"/>
+                <w:position w:val="0"/>
+                <w:sz w:val="20"/>
+                <w:shd w:fill="auto" w:val="clear"/>
+              </w:rPr>
+              <w:t xml:space="preserve"> CRM </w:t>
             </w:r>
             <w:r>
               <w:rPr>
                 <w:rFonts w:ascii="Calibri" w:hAnsi="Calibri" w:cs="Calibri" w:eastAsia="Calibri"/>
                 <w:b/>
-                <w:color w:val="7F7F7F"/>
-                <w:spacing w:val="0"/>
-                <w:position w:val="0"/>
-                <w:sz w:val="18"/>
-                <w:shd w:fill="auto" w:val="clear"/>
-              </w:rPr>
-              <w:t xml:space="preserve">приложение</w:t>
+                <w:color w:val="auto"/>
+                <w:spacing w:val="0"/>
+                <w:position w:val="0"/>
+                <w:sz w:val="20"/>
+                <w:shd w:fill="auto" w:val="clear"/>
+              </w:rPr>
+              <w:t xml:space="preserve">система</w:t>
             </w:r>
           </w:p>
         </w:tc>
       </w:tr>
+      <w:tr>
+        <w:trPr>
+          <w:trHeight w:val="231" w:hRule="auto"/>
+          <w:jc w:val="left"/>
+        </w:trPr>
+        <w:tc>
+          <w:tcPr>
+            <w:tcW w:w="6490" w:type="dxa"/>
+            <w:tcBorders>
+              <w:top w:val="single" w:color="836967" w:sz="0"/>
+              <w:left w:val="single" w:color="836967" w:sz="0"/>
+              <w:bottom w:val="single" w:color="836967" w:sz="0"/>
+              <w:right w:val="single" w:color="836967" w:sz="0"/>
+            </w:tcBorders>
+            <w:shd w:color="000000" w:fill="ffffff" w:val="clear"/>
+            <w:tcMar>
+              <w:left w:w="108" w:type="dxa"/>
+              <w:right w:w="108" w:type="dxa"/>
+            </w:tcMar>
+            <w:vAlign w:val="top"/>
+          </w:tcPr>
+          <w:p>
+            <w:pPr>
+              <w:spacing w:before="0" w:after="0" w:line="240"/>
+              <w:ind w:right="0" w:left="0" w:firstLine="0"/>
+              <w:jc w:val="left"/>
+              <w:rPr>
+                <w:rFonts w:ascii="Calibri" w:hAnsi="Calibri" w:cs="Calibri" w:eastAsia="Calibri"/>
+                <w:color w:val="000000"/>
+                <w:spacing w:val="0"/>
+                <w:position w:val="0"/>
+                <w:sz w:val="18"/>
+                <w:shd w:fill="auto" w:val="clear"/>
+              </w:rPr>
+            </w:pPr>
+            <w:r>
+              <w:rPr>
+                <w:rFonts w:ascii="Calibri" w:hAnsi="Calibri" w:cs="Calibri" w:eastAsia="Calibri"/>
+                <w:color w:val="000000"/>
+                <w:spacing w:val="0"/>
+                <w:position w:val="0"/>
+                <w:sz w:val="18"/>
+                <w:shd w:fill="auto" w:val="clear"/>
+              </w:rPr>
+              <w:t xml:space="preserve"> </w:t>
+            </w:r>
+          </w:p>
+          <w:p>
+            <w:pPr>
+              <w:spacing w:before="0" w:after="0" w:line="240"/>
+              <w:ind w:right="0" w:left="0" w:firstLine="0"/>
+              <w:jc w:val="left"/>
+              <w:rPr>
+                <w:rFonts w:ascii="Calibri" w:hAnsi="Calibri" w:cs="Calibri" w:eastAsia="Calibri"/>
+                <w:color w:val="000000"/>
+                <w:spacing w:val="0"/>
+                <w:position w:val="0"/>
+                <w:sz w:val="18"/>
+                <w:shd w:fill="auto" w:val="clear"/>
+              </w:rPr>
+            </w:pPr>
+            <w:r>
+              <w:rPr>
+                <w:rFonts w:ascii="Calibri" w:hAnsi="Calibri" w:cs="Calibri" w:eastAsia="Calibri"/>
+                <w:color w:val="000000"/>
+                <w:spacing w:val="0"/>
+                <w:position w:val="0"/>
+                <w:sz w:val="18"/>
+                <w:shd w:fill="auto" w:val="clear"/>
+              </w:rPr>
+              <w:t xml:space="preserve">Реализован функционал на javaScript для проекта crm системы. Проект </w:t>
+            </w:r>
+          </w:p>
+          <w:p>
+            <w:pPr>
+              <w:spacing w:before="0" w:after="0" w:line="240"/>
+              <w:ind w:right="0" w:left="0" w:firstLine="0"/>
+              <w:jc w:val="left"/>
+              <w:rPr>
+                <w:rFonts w:ascii="Calibri" w:hAnsi="Calibri" w:cs="Calibri" w:eastAsia="Calibri"/>
+                <w:color w:val="000000"/>
+                <w:spacing w:val="0"/>
+                <w:position w:val="0"/>
+                <w:sz w:val="18"/>
+                <w:shd w:fill="auto" w:val="clear"/>
+              </w:rPr>
+            </w:pPr>
+            <w:r>
+              <w:rPr>
+                <w:rFonts w:ascii="Calibri" w:hAnsi="Calibri" w:cs="Calibri" w:eastAsia="Calibri"/>
+                <w:color w:val="000000"/>
+                <w:spacing w:val="0"/>
+                <w:position w:val="0"/>
+                <w:sz w:val="18"/>
+                <w:shd w:fill="auto" w:val="clear"/>
+              </w:rPr>
+              <w:t xml:space="preserve">реализован по ES5 стандарту, в качестве структуры использован подход </w:t>
+            </w:r>
+          </w:p>
+          <w:p>
+            <w:pPr>
+              <w:spacing w:before="0" w:after="0" w:line="240"/>
+              <w:ind w:right="0" w:left="0" w:firstLine="0"/>
+              <w:jc w:val="left"/>
+              <w:rPr>
+                <w:rFonts w:ascii="Calibri" w:hAnsi="Calibri" w:cs="Calibri" w:eastAsia="Calibri"/>
+                <w:color w:val="000000"/>
+                <w:spacing w:val="0"/>
+                <w:position w:val="0"/>
+                <w:sz w:val="18"/>
+                <w:shd w:fill="auto" w:val="clear"/>
+              </w:rPr>
+            </w:pPr>
+            <w:r>
+              <w:rPr>
+                <w:rFonts w:ascii="Calibri" w:hAnsi="Calibri" w:cs="Calibri" w:eastAsia="Calibri"/>
+                <w:color w:val="000000"/>
+                <w:spacing w:val="0"/>
+                <w:position w:val="0"/>
+                <w:sz w:val="18"/>
+                <w:shd w:fill="auto" w:val="clear"/>
+              </w:rPr>
+              <w:t xml:space="preserve">MVC </w:t>
+            </w:r>
+            <w:r>
+              <w:rPr>
+                <w:rFonts w:ascii="Calibri" w:hAnsi="Calibri" w:cs="Calibri" w:eastAsia="Calibri"/>
+                <w:color w:val="000000"/>
+                <w:spacing w:val="0"/>
+                <w:position w:val="0"/>
+                <w:sz w:val="18"/>
+                <w:shd w:fill="auto" w:val="clear"/>
+              </w:rPr>
+              <w:t xml:space="preserve">паттерна. Проект состоит из трех страниц, данные между страницами передаются через localStorage, есть  возвможность оставлять, редакитровать и фильтровать заявки по статусам и названия продуктов.</w:t>
+            </w:r>
+          </w:p>
+          <w:p>
+            <w:pPr>
+              <w:spacing w:before="0" w:after="0" w:line="240"/>
+              <w:ind w:right="0" w:left="0" w:firstLine="0"/>
+              <w:jc w:val="left"/>
+              <w:rPr>
+                <w:rFonts w:ascii="Calibri" w:hAnsi="Calibri" w:cs="Calibri" w:eastAsia="Calibri"/>
+                <w:color w:val="000000"/>
+                <w:spacing w:val="0"/>
+                <w:position w:val="0"/>
+                <w:sz w:val="18"/>
+                <w:shd w:fill="auto" w:val="clear"/>
+              </w:rPr>
+            </w:pPr>
+          </w:p>
+          <w:p>
+            <w:pPr>
+              <w:spacing w:before="0" w:after="0" w:line="240"/>
+              <w:ind w:right="0" w:left="0" w:firstLine="0"/>
+              <w:jc w:val="left"/>
+              <w:rPr>
+                <w:rFonts w:ascii="Calibri" w:hAnsi="Calibri" w:cs="Calibri" w:eastAsia="Calibri"/>
+                <w:color w:val="000000"/>
+                <w:spacing w:val="0"/>
+                <w:position w:val="0"/>
+                <w:sz w:val="18"/>
+                <w:shd w:fill="auto" w:val="clear"/>
+              </w:rPr>
+            </w:pPr>
+            <w:r>
+              <w:rPr>
+                <w:rFonts w:ascii="Calibri" w:hAnsi="Calibri" w:cs="Calibri" w:eastAsia="Calibri"/>
+                <w:color w:val="000000"/>
+                <w:spacing w:val="0"/>
+                <w:position w:val="0"/>
+                <w:sz w:val="18"/>
+                <w:shd w:fill="auto" w:val="clear"/>
+              </w:rPr>
+              <w:t xml:space="preserve">Онлайн демо: </w:t>
+            </w:r>
+            <w:hyperlink xmlns:r="http://schemas.openxmlformats.org/officeDocument/2006/relationships" r:id="docRId6">
+              <w:r>
+                <w:rPr>
+                  <w:rFonts w:ascii="Calibri" w:hAnsi="Calibri" w:cs="Calibri" w:eastAsia="Calibri"/>
+                  <w:color w:val="0000FF"/>
+                  <w:spacing w:val="0"/>
+                  <w:position w:val="0"/>
+                  <w:sz w:val="18"/>
+                  <w:u w:val="single"/>
+                  <w:shd w:fill="auto" w:val="clear"/>
+                </w:rPr>
+                <w:t xml:space="preserve">https://locrun.github.io/crm/</w:t>
+              </w:r>
+            </w:hyperlink>
+          </w:p>
+          <w:p>
+            <w:pPr>
+              <w:spacing w:before="0" w:after="0" w:line="240"/>
+              <w:ind w:right="0" w:left="0" w:firstLine="0"/>
+              <w:jc w:val="left"/>
+              <w:rPr>
+                <w:rFonts w:ascii="Open Sans" w:hAnsi="Open Sans" w:cs="Open Sans" w:eastAsia="Open Sans"/>
+                <w:color w:val="000000"/>
+                <w:spacing w:val="0"/>
+                <w:position w:val="0"/>
+                <w:sz w:val="18"/>
+                <w:shd w:fill="auto" w:val="clear"/>
+              </w:rPr>
+            </w:pPr>
+          </w:p>
+          <w:p>
+            <w:pPr>
+              <w:spacing w:before="0" w:after="0" w:line="240"/>
+              <w:ind w:right="0" w:left="0" w:firstLine="0"/>
+              <w:jc w:val="left"/>
+              <w:rPr>
+                <w:spacing w:val="0"/>
+                <w:position w:val="0"/>
+              </w:rPr>
+            </w:pPr>
+          </w:p>
+        </w:tc>
+      </w:tr>
+    </w:tbl>
+    <w:p>
+      <w:pPr>
+        <w:spacing w:before="0" w:after="200" w:line="276"/>
+        <w:ind w:right="0" w:left="0" w:firstLine="0"/>
+        <w:jc w:val="left"/>
+        <w:rPr>
+          <w:rFonts w:ascii="Calibri" w:hAnsi="Calibri" w:cs="Calibri" w:eastAsia="Calibri"/>
+          <w:color w:val="auto"/>
+          <w:spacing w:val="0"/>
+          <w:position w:val="0"/>
+          <w:sz w:val="24"/>
+          <w:shd w:fill="auto" w:val="clear"/>
+        </w:rPr>
+      </w:pPr>
+    </w:p>
+    <w:tbl>
+      <w:tblPr/>
+      <w:tblGrid>
+        <w:gridCol w:w="6490"/>
+      </w:tblGrid>
       <w:tr>
         <w:trPr>
           <w:trHeight w:val="272" w:hRule="auto"/>
@@ -1017,10 +1258,10 @@
           <w:tcPr>
             <w:tcW w:w="6490" w:type="dxa"/>
             <w:tcBorders>
-              <w:top w:val="single" w:color="000000" w:sz="0"/>
-              <w:left w:val="single" w:color="000000" w:sz="0"/>
-              <w:bottom w:val="single" w:color="000000" w:sz="0"/>
-              <w:right w:val="single" w:color="000000" w:sz="0"/>
+              <w:top w:val="single" w:color="836967" w:sz="0"/>
+              <w:left w:val="single" w:color="836967" w:sz="0"/>
+              <w:bottom w:val="single" w:color="836967" w:sz="0"/>
+              <w:right w:val="single" w:color="836967" w:sz="0"/>
             </w:tcBorders>
             <w:shd w:color="000000" w:fill="ffffff" w:val="clear"/>
             <w:tcMar>
@@ -1065,10 +1306,10 @@
           <w:tcPr>
             <w:tcW w:w="6490" w:type="dxa"/>
             <w:tcBorders>
-              <w:top w:val="single" w:color="000000" w:sz="0"/>
-              <w:left w:val="single" w:color="000000" w:sz="0"/>
-              <w:bottom w:val="single" w:color="000000" w:sz="0"/>
-              <w:right w:val="single" w:color="000000" w:sz="0"/>
+              <w:top w:val="single" w:color="836967" w:sz="0"/>
+              <w:left w:val="single" w:color="836967" w:sz="0"/>
+              <w:bottom w:val="single" w:color="836967" w:sz="0"/>
+              <w:right w:val="single" w:color="836967" w:sz="0"/>
             </w:tcBorders>
             <w:shd w:color="000000" w:fill="ffffff" w:val="clear"/>
             <w:tcMar>
@@ -1115,7 +1356,7 @@
                 <w:sz w:val="18"/>
                 <w:shd w:fill="auto" w:val="clear"/>
               </w:rPr>
-              <w:t xml:space="preserve">Сайт по продажам квартир ,реализовано:  возможность отфильтровать</w:t>
+              <w:t xml:space="preserve">Сайт по продажам квартир ,реализовано: в проекте используется ES6</w:t>
             </w:r>
           </w:p>
           <w:p>
@@ -1141,7 +1382,7 @@
                 <w:sz w:val="18"/>
                 <w:shd w:fill="auto" w:val="clear"/>
               </w:rPr>
-              <w:t xml:space="preserve">квартиры по стоимости, площади и комнатам, добавление и удаление </w:t>
+              <w:t xml:space="preserve">стандарт. Возможность отфильтровать квартиры по стоимости, площади и комнатам, добавление и удаление из избранного, так же возможность бронирования, и оставление заявки с отправкой  данных на сервер.</w:t>
             </w:r>
           </w:p>
           <w:p>
@@ -1158,17 +1399,6 @@
                 <w:shd w:fill="auto" w:val="clear"/>
               </w:rPr>
             </w:pPr>
-            <w:r>
-              <w:rPr>
-                <w:rFonts w:ascii="Calibri" w:hAnsi="Calibri" w:cs="Calibri" w:eastAsia="Calibri"/>
-                <w:color w:val="000000"/>
-                <w:spacing w:val="0"/>
-                <w:position w:val="0"/>
-                <w:sz w:val="18"/>
-                <w:shd w:fill="auto" w:val="clear"/>
-              </w:rPr>
-              <w:t xml:space="preserve">из избранного, так же возможность бронирования, и оставление заявки </w:t>
-            </w:r>
           </w:p>
           <w:p>
             <w:pPr>
@@ -1176,47 +1406,6 @@
               <w:ind w:right="0" w:left="0" w:firstLine="0"/>
               <w:jc w:val="left"/>
               <w:rPr>
-                <w:rFonts w:ascii="Calibri" w:hAnsi="Calibri" w:cs="Calibri" w:eastAsia="Calibri"/>
-                <w:color w:val="000000"/>
-                <w:spacing w:val="0"/>
-                <w:position w:val="0"/>
-                <w:sz w:val="18"/>
-                <w:shd w:fill="auto" w:val="clear"/>
-              </w:rPr>
-            </w:pPr>
-            <w:r>
-              <w:rPr>
-                <w:rFonts w:ascii="Calibri" w:hAnsi="Calibri" w:cs="Calibri" w:eastAsia="Calibri"/>
-                <w:color w:val="000000"/>
-                <w:spacing w:val="0"/>
-                <w:position w:val="0"/>
-                <w:sz w:val="18"/>
-                <w:shd w:fill="auto" w:val="clear"/>
-              </w:rPr>
-              <w:t xml:space="preserve">с отправкой  данных на сервер.</w:t>
-            </w:r>
-          </w:p>
-          <w:p>
-            <w:pPr>
-              <w:spacing w:before="0" w:after="0" w:line="240"/>
-              <w:ind w:right="0" w:left="0" w:firstLine="0"/>
-              <w:jc w:val="left"/>
-              <w:rPr>
-                <w:rFonts w:ascii="Calibri" w:hAnsi="Calibri" w:cs="Calibri" w:eastAsia="Calibri"/>
-                <w:color w:val="000000"/>
-                <w:spacing w:val="0"/>
-                <w:position w:val="0"/>
-                <w:sz w:val="18"/>
-                <w:shd w:fill="auto" w:val="clear"/>
-              </w:rPr>
-            </w:pPr>
-          </w:p>
-          <w:p>
-            <w:pPr>
-              <w:spacing w:before="0" w:after="0" w:line="240"/>
-              <w:ind w:right="0" w:left="0" w:firstLine="0"/>
-              <w:jc w:val="left"/>
-              <w:rPr>
                 <w:spacing w:val="0"/>
                 <w:position w:val="0"/>
               </w:rPr>
@@ -1265,7 +1454,7 @@
               </w:rPr>
               <w:t xml:space="preserve">: </w:t>
             </w:r>
-            <w:hyperlink xmlns:r="http://schemas.openxmlformats.org/officeDocument/2006/relationships" r:id="docRId6">
+            <w:hyperlink xmlns:r="http://schemas.openxmlformats.org/officeDocument/2006/relationships" r:id="docRId7">
               <w:r>
                 <w:rPr>
                   <w:rFonts w:ascii="Open Sans" w:hAnsi="Open Sans" w:cs="Open Sans" w:eastAsia="Open Sans"/>
@@ -1291,10 +1480,10 @@
           <w:tcPr>
             <w:tcW w:w="6490" w:type="dxa"/>
             <w:tcBorders>
-              <w:top w:val="single" w:color="000000" w:sz="0"/>
-              <w:left w:val="single" w:color="000000" w:sz="0"/>
-              <w:bottom w:val="single" w:color="000000" w:sz="0"/>
-              <w:right w:val="single" w:color="000000" w:sz="0"/>
+              <w:top w:val="single" w:color="836967" w:sz="0"/>
+              <w:left w:val="single" w:color="836967" w:sz="0"/>
+              <w:bottom w:val="single" w:color="836967" w:sz="0"/>
+              <w:right w:val="single" w:color="836967" w:sz="0"/>
             </w:tcBorders>
             <w:shd w:color="000000" w:fill="ffffff" w:val="clear"/>
             <w:tcMar>
@@ -1310,6 +1499,67 @@
               <w:jc w:val="left"/>
               <w:rPr>
                 <w:rFonts w:ascii="Calibri" w:hAnsi="Calibri" w:cs="Calibri" w:eastAsia="Calibri"/>
+                <w:color w:val="auto"/>
+                <w:spacing w:val="0"/>
+                <w:position w:val="0"/>
+                <w:sz w:val="22"/>
+                <w:shd w:fill="auto" w:val="clear"/>
+              </w:rPr>
+            </w:pPr>
+          </w:p>
+        </w:tc>
+      </w:tr>
+    </w:tbl>
+    <w:p>
+      <w:pPr>
+        <w:spacing w:before="0" w:after="0" w:line="360"/>
+        <w:ind w:right="0" w:left="0" w:firstLine="0"/>
+        <w:jc w:val="left"/>
+        <w:rPr>
+          <w:rFonts w:ascii="Open Sans" w:hAnsi="Open Sans" w:cs="Open Sans" w:eastAsia="Open Sans"/>
+          <w:color w:val="0563C1"/>
+          <w:spacing w:val="0"/>
+          <w:position w:val="0"/>
+          <w:sz w:val="20"/>
+          <w:u w:val="single"/>
+          <w:shd w:fill="auto" w:val="clear"/>
+        </w:rPr>
+      </w:pPr>
+    </w:p>
+    <w:tbl>
+      <w:tblPr/>
+      <w:tblGrid>
+        <w:gridCol w:w="6490"/>
+      </w:tblGrid>
+      <w:tr>
+        <w:trPr>
+          <w:trHeight w:val="231" w:hRule="auto"/>
+          <w:jc w:val="left"/>
+        </w:trPr>
+        <w:tc>
+          <w:tcPr>
+            <w:tcW w:w="6490" w:type="dxa"/>
+            <w:tcBorders>
+              <w:top w:val="single" w:color="836967" w:sz="0"/>
+              <w:left w:val="single" w:color="836967" w:sz="0"/>
+              <w:bottom w:val="single" w:color="836967" w:sz="0"/>
+              <w:right w:val="single" w:color="836967" w:sz="0"/>
+            </w:tcBorders>
+            <w:shd w:color="000000" w:fill="ffffff" w:val="clear"/>
+            <w:tcMar>
+              <w:left w:w="108" w:type="dxa"/>
+              <w:right w:w="108" w:type="dxa"/>
+            </w:tcMar>
+            <w:vAlign w:val="top"/>
+          </w:tcPr>
+          <w:p>
+            <w:pPr>
+              <w:spacing w:before="0" w:after="0" w:line="276"/>
+              <w:ind w:right="0" w:left="0" w:firstLine="0"/>
+              <w:jc w:val="left"/>
+              <w:rPr>
+                <w:rFonts w:ascii="Calibri" w:hAnsi="Calibri" w:cs="Calibri" w:eastAsia="Calibri"/>
+                <w:color w:val="auto"/>
                 <w:spacing w:val="0"/>
                 <w:position w:val="0"/>
               </w:rPr>
@@ -1318,13 +1568,25 @@
               <w:rPr>
                 <w:rFonts w:ascii="Calibri" w:hAnsi="Calibri" w:cs="Calibri" w:eastAsia="Calibri"/>
                 <w:b/>
-                <w:color w:val="7F7F7F"/>
-                <w:spacing w:val="0"/>
-                <w:position w:val="0"/>
-                <w:sz w:val="18"/>
-                <w:shd w:fill="auto" w:val="clear"/>
-              </w:rPr>
-              <w:t xml:space="preserve">Food</w:t>
+                <w:color w:val="auto"/>
+                <w:spacing w:val="0"/>
+                <w:position w:val="0"/>
+                <w:sz w:val="20"/>
+                <w:shd w:fill="auto" w:val="clear"/>
+              </w:rPr>
+              <w:t xml:space="preserve"> </w:t>
+            </w:r>
+            <w:r>
+              <w:rPr>
+                <w:rFonts w:ascii="Calibri" w:hAnsi="Calibri" w:cs="Calibri" w:eastAsia="Calibri"/>
+                <w:b/>
+                <w:color w:val="auto"/>
+                <w:spacing w:val="0"/>
+                <w:position w:val="0"/>
+                <w:sz w:val="20"/>
+                <w:shd w:fill="auto" w:val="clear"/>
+              </w:rPr>
+              <w:t xml:space="preserve">Лендинг "Ирвас Окна"</w:t>
             </w:r>
           </w:p>
         </w:tc>
@@ -1338,10 +1600,10 @@
           <w:tcPr>
             <w:tcW w:w="6490" w:type="dxa"/>
             <w:tcBorders>
-              <w:top w:val="single" w:color="000000" w:sz="0"/>
-              <w:left w:val="single" w:color="000000" w:sz="0"/>
-              <w:bottom w:val="single" w:color="000000" w:sz="0"/>
-              <w:right w:val="single" w:color="000000" w:sz="0"/>
+              <w:top w:val="single" w:color="836967" w:sz="0"/>
+              <w:left w:val="single" w:color="836967" w:sz="0"/>
+              <w:bottom w:val="single" w:color="836967" w:sz="0"/>
+              <w:right w:val="single" w:color="836967" w:sz="0"/>
             </w:tcBorders>
             <w:shd w:color="000000" w:fill="ffffff" w:val="clear"/>
             <w:tcMar>
@@ -1352,54 +1614,6 @@
           </w:tcPr>
           <w:p>
             <w:pPr>
-              <w:spacing w:before="0" w:after="0" w:line="276"/>
-              <w:ind w:right="0" w:left="0" w:firstLine="0"/>
-              <w:jc w:val="left"/>
-              <w:rPr>
-                <w:rFonts w:ascii="Calibri" w:hAnsi="Calibri" w:cs="Calibri" w:eastAsia="Calibri"/>
-                <w:color w:val="auto"/>
-                <w:spacing w:val="0"/>
-                <w:position w:val="0"/>
-              </w:rPr>
-            </w:pPr>
-            <w:r>
-              <w:rPr>
-                <w:rFonts w:ascii="Calibri" w:hAnsi="Calibri" w:cs="Calibri" w:eastAsia="Calibri"/>
-                <w:b/>
-                <w:color w:val="auto"/>
-                <w:spacing w:val="0"/>
-                <w:position w:val="0"/>
-                <w:sz w:val="20"/>
-                <w:shd w:fill="auto" w:val="clear"/>
-              </w:rPr>
-              <w:t xml:space="preserve">Остекление окон "Ирвас Окна"</w:t>
-            </w:r>
-          </w:p>
-        </w:tc>
-      </w:tr>
-      <w:tr>
-        <w:trPr>
-          <w:trHeight w:val="231" w:hRule="auto"/>
-          <w:jc w:val="left"/>
-        </w:trPr>
-        <w:tc>
-          <w:tcPr>
-            <w:tcW w:w="6490" w:type="dxa"/>
-            <w:tcBorders>
-              <w:top w:val="single" w:color="000000" w:sz="0"/>
-              <w:left w:val="single" w:color="000000" w:sz="0"/>
-              <w:bottom w:val="single" w:color="000000" w:sz="0"/>
-              <w:right w:val="single" w:color="000000" w:sz="0"/>
-            </w:tcBorders>
-            <w:shd w:color="000000" w:fill="ffffff" w:val="clear"/>
-            <w:tcMar>
-              <w:left w:w="108" w:type="dxa"/>
-              <w:right w:w="108" w:type="dxa"/>
-            </w:tcMar>
-            <w:vAlign w:val="top"/>
-          </w:tcPr>
-          <w:p>
-            <w:pPr>
               <w:spacing w:before="0" w:after="0" w:line="240"/>
               <w:ind w:right="0" w:left="0" w:firstLine="0"/>
               <w:jc w:val="left"/>
@@ -1582,7 +1796,7 @@
               </w:rPr>
               <w:t xml:space="preserve">: </w:t>
             </w:r>
-            <w:hyperlink xmlns:r="http://schemas.openxmlformats.org/officeDocument/2006/relationships" r:id="docRId7">
+            <w:hyperlink xmlns:r="http://schemas.openxmlformats.org/officeDocument/2006/relationships" r:id="docRId8">
               <w:r>
                 <w:rPr>
                   <w:rFonts w:ascii="Open Sans" w:hAnsi="Open Sans" w:cs="Open Sans" w:eastAsia="Open Sans"/>
@@ -1656,42 +1870,6 @@
           <w:shd w:fill="auto" w:val="clear"/>
         </w:rPr>
       </w:pPr>
-      <w:r>
-        <w:rPr>
-          <w:rFonts w:ascii="Calibri" w:hAnsi="Calibri" w:cs="Calibri" w:eastAsia="Calibri"/>
-          <w:b/>
-          <w:color w:val="000000"/>
-          <w:spacing w:val="0"/>
-          <w:position w:val="0"/>
-          <w:sz w:val="28"/>
-          <w:shd w:fill="auto" w:val="clear"/>
-        </w:rPr>
-        <w:t xml:space="preserve">Повышение</w:t>
-      </w:r>
-      <w:r>
-        <w:rPr>
-          <w:rFonts w:ascii="Open Sans" w:hAnsi="Open Sans" w:cs="Open Sans" w:eastAsia="Open Sans"/>
-          <w:b/>
-          <w:color w:val="000000"/>
-          <w:spacing w:val="0"/>
-          <w:position w:val="0"/>
-          <w:sz w:val="28"/>
-          <w:shd w:fill="auto" w:val="clear"/>
-        </w:rPr>
-        <w:t xml:space="preserve"> </w:t>
-      </w:r>
-      <w:r>
-        <w:rPr>
-          <w:rFonts w:ascii="Calibri" w:hAnsi="Calibri" w:cs="Calibri" w:eastAsia="Calibri"/>
-          <w:b/>
-          <w:color w:val="000000"/>
-          <w:spacing w:val="0"/>
-          <w:position w:val="0"/>
-          <w:sz w:val="28"/>
-          <w:shd w:fill="auto" w:val="clear"/>
-        </w:rPr>
-        <w:t xml:space="preserve">квалификации</w:t>
-      </w:r>
     </w:p>
     <w:p>
       <w:pPr>
@@ -1707,6 +1885,72 @@
           <w:shd w:fill="auto" w:val="clear"/>
         </w:rPr>
       </w:pPr>
+    </w:p>
+    <w:p>
+      <w:pPr>
+        <w:spacing w:before="0" w:after="120" w:line="480"/>
+        <w:ind w:right="0" w:left="0" w:firstLine="0"/>
+        <w:jc w:val="left"/>
+        <w:rPr>
+          <w:rFonts w:ascii="Open Sans" w:hAnsi="Open Sans" w:cs="Open Sans" w:eastAsia="Open Sans"/>
+          <w:color w:val="000000"/>
+          <w:spacing w:val="0"/>
+          <w:position w:val="0"/>
+          <w:sz w:val="20"/>
+          <w:shd w:fill="auto" w:val="clear"/>
+        </w:rPr>
+      </w:pPr>
+      <w:r>
+        <w:rPr>
+          <w:rFonts w:ascii="Calibri" w:hAnsi="Calibri" w:cs="Calibri" w:eastAsia="Calibri"/>
+          <w:b/>
+          <w:color w:val="000000"/>
+          <w:spacing w:val="0"/>
+          <w:position w:val="0"/>
+          <w:sz w:val="28"/>
+          <w:shd w:fill="auto" w:val="clear"/>
+        </w:rPr>
+        <w:t xml:space="preserve">Повышение</w:t>
+      </w:r>
+      <w:r>
+        <w:rPr>
+          <w:rFonts w:ascii="Open Sans" w:hAnsi="Open Sans" w:cs="Open Sans" w:eastAsia="Open Sans"/>
+          <w:b/>
+          <w:color w:val="000000"/>
+          <w:spacing w:val="0"/>
+          <w:position w:val="0"/>
+          <w:sz w:val="28"/>
+          <w:shd w:fill="auto" w:val="clear"/>
+        </w:rPr>
+        <w:t xml:space="preserve"> </w:t>
+      </w:r>
+      <w:r>
+        <w:rPr>
+          <w:rFonts w:ascii="Calibri" w:hAnsi="Calibri" w:cs="Calibri" w:eastAsia="Calibri"/>
+          <w:b/>
+          <w:color w:val="000000"/>
+          <w:spacing w:val="0"/>
+          <w:position w:val="0"/>
+          <w:sz w:val="28"/>
+          <w:shd w:fill="auto" w:val="clear"/>
+        </w:rPr>
+        <w:t xml:space="preserve">квалификации</w:t>
+      </w:r>
+    </w:p>
+    <w:p>
+      <w:pPr>
+        <w:spacing w:before="0" w:after="120" w:line="480"/>
+        <w:ind w:right="0" w:left="0" w:firstLine="0"/>
+        <w:jc w:val="left"/>
+        <w:rPr>
+          <w:rFonts w:ascii="Open Sans" w:hAnsi="Open Sans" w:cs="Open Sans" w:eastAsia="Open Sans"/>
+          <w:color w:val="000000"/>
+          <w:spacing w:val="0"/>
+          <w:position w:val="0"/>
+          <w:sz w:val="20"/>
+          <w:shd w:fill="auto" w:val="clear"/>
+        </w:rPr>
+      </w:pPr>
       <w:r>
         <w:rPr>
           <w:rFonts w:ascii="Calibri" w:hAnsi="Calibri" w:cs="Calibri" w:eastAsia="Calibri"/>
@@ -1749,18 +1993,18 @@
           <w:sz w:val="20"/>
           <w:shd w:fill="auto" w:val="clear"/>
         </w:rPr>
-        <w:t xml:space="preserve">:  HTML, CSS,</w:t>
-      </w:r>
-      <w:r>
-        <w:rPr>
-          <w:rFonts w:ascii="Calibri" w:hAnsi="Calibri" w:cs="Calibri" w:eastAsia="Calibri"/>
-          <w:color w:val="000000"/>
-          <w:spacing w:val="0"/>
-          <w:position w:val="0"/>
-          <w:sz w:val="20"/>
-          <w:shd w:fill="auto" w:val="clear"/>
-        </w:rPr>
-        <w:t xml:space="preserve">aдаптивная</w:t>
+        <w:t xml:space="preserve">: </w:t>
+      </w:r>
+      <w:r>
+        <w:rPr>
+          <w:rFonts w:ascii="Open Sans" w:hAnsi="Open Sans" w:cs="Open Sans" w:eastAsia="Open Sans"/>
+          <w:color w:val="000000"/>
+          <w:spacing w:val="0"/>
+          <w:position w:val="0"/>
+          <w:sz w:val="20"/>
+          <w:shd w:fill="auto" w:val="clear"/>
+        </w:rPr>
+        <w:t xml:space="preserve"> JavaScript (ES6 +)</w:t>
       </w:r>
       <w:r>
         <w:rPr>
@@ -1775,6 +2019,105 @@
       </w:r>
       <w:r>
         <w:rPr>
+          <w:rFonts w:ascii="Open Sans" w:hAnsi="Open Sans" w:cs="Open Sans" w:eastAsia="Open Sans"/>
+          <w:color w:val="000000"/>
+          <w:spacing w:val="0"/>
+          <w:position w:val="0"/>
+          <w:sz w:val="20"/>
+          <w:shd w:fill="auto" w:val="clear"/>
+        </w:rPr>
+        <w:t xml:space="preserve"> / PHP </w:t>
+      </w:r>
+      <w:r>
+        <w:rPr>
+          <w:rFonts w:ascii="Open Sans" w:hAnsi="Open Sans" w:cs="Open Sans" w:eastAsia="Open Sans"/>
+          <w:color w:val="000000"/>
+          <w:spacing w:val="0"/>
+          <w:position w:val="0"/>
+          <w:sz w:val="20"/>
+          <w:shd w:fill="auto" w:val="clear"/>
+        </w:rPr>
+        <w:t xml:space="preserve">на базовом уровне </w:t>
+      </w:r>
+      <w:r>
+        <w:rPr>
+          <w:rFonts w:ascii="Open Sans" w:hAnsi="Open Sans" w:cs="Open Sans" w:eastAsia="Open Sans"/>
+          <w:color w:val="000000"/>
+          <w:spacing w:val="0"/>
+          <w:position w:val="0"/>
+          <w:sz w:val="20"/>
+          <w:shd w:fill="auto" w:val="clear"/>
+        </w:rPr>
+        <w:t xml:space="preserve">/ </w:t>
+      </w:r>
+      <w:r>
+        <w:rPr>
+          <w:rFonts w:ascii="Open Sans" w:hAnsi="Open Sans" w:cs="Open Sans" w:eastAsia="Open Sans"/>
+          <w:color w:val="000000"/>
+          <w:spacing w:val="0"/>
+          <w:position w:val="0"/>
+          <w:sz w:val="20"/>
+          <w:shd w:fill="auto" w:val="clear"/>
+        </w:rPr>
+        <w:t xml:space="preserve">HTML</w:t>
+      </w:r>
+      <w:r>
+        <w:rPr>
+          <w:rFonts w:ascii="Open Sans" w:hAnsi="Open Sans" w:cs="Open Sans" w:eastAsia="Open Sans"/>
+          <w:color w:val="000000"/>
+          <w:spacing w:val="0"/>
+          <w:position w:val="0"/>
+          <w:sz w:val="20"/>
+          <w:shd w:fill="auto" w:val="clear"/>
+        </w:rPr>
+        <w:t xml:space="preserve"> / </w:t>
+      </w:r>
+      <w:r>
+        <w:rPr>
+          <w:rFonts w:ascii="Open Sans" w:hAnsi="Open Sans" w:cs="Open Sans" w:eastAsia="Open Sans"/>
+          <w:color w:val="000000"/>
+          <w:spacing w:val="0"/>
+          <w:position w:val="0"/>
+          <w:sz w:val="20"/>
+          <w:shd w:fill="auto" w:val="clear"/>
+        </w:rPr>
+        <w:t xml:space="preserve">CSS</w:t>
+      </w:r>
+      <w:r>
+        <w:rPr>
+          <w:rFonts w:ascii="Open Sans" w:hAnsi="Open Sans" w:cs="Open Sans" w:eastAsia="Open Sans"/>
+          <w:color w:val="000000"/>
+          <w:spacing w:val="0"/>
+          <w:position w:val="0"/>
+          <w:sz w:val="20"/>
+          <w:shd w:fill="auto" w:val="clear"/>
+        </w:rPr>
+        <w:t xml:space="preserve"> / </w:t>
+      </w:r>
+      <w:r>
+        <w:rPr>
+          <w:rFonts w:ascii="Calibri" w:hAnsi="Calibri" w:cs="Calibri" w:eastAsia="Calibri"/>
+          <w:color w:val="000000"/>
+          <w:spacing w:val="0"/>
+          <w:position w:val="0"/>
+          <w:sz w:val="20"/>
+          <w:shd w:fill="auto" w:val="clear"/>
+        </w:rPr>
+        <w:t xml:space="preserve">Адаптивная</w:t>
+      </w:r>
+      <w:r>
+        <w:rPr>
+          <w:rFonts w:ascii="Open Sans" w:hAnsi="Open Sans" w:cs="Open Sans" w:eastAsia="Open Sans"/>
+          <w:color w:val="000000"/>
+          <w:spacing w:val="0"/>
+          <w:position w:val="0"/>
+          <w:sz w:val="20"/>
+          <w:shd w:fill="auto" w:val="clear"/>
+        </w:rPr>
+        <w:t xml:space="preserve"> </w:t>
+      </w:r>
+      <w:r>
+        <w:rPr>
           <w:rFonts w:ascii="Calibri" w:hAnsi="Calibri" w:cs="Calibri" w:eastAsia="Calibri"/>
           <w:color w:val="000000"/>
           <w:spacing w:val="0"/>
@@ -1793,40 +2136,51 @@
           <w:sz w:val="20"/>
           <w:shd w:fill="auto" w:val="clear"/>
         </w:rPr>
-        <w:t xml:space="preserve">, </w:t>
-      </w:r>
-      <w:r>
-        <w:rPr>
-          <w:rFonts w:ascii="Calibri" w:hAnsi="Calibri" w:cs="Calibri" w:eastAsia="Calibri"/>
-          <w:color w:val="000000"/>
-          <w:spacing w:val="0"/>
-          <w:position w:val="0"/>
-          <w:sz w:val="20"/>
-          <w:shd w:fill="auto" w:val="clear"/>
-        </w:rPr>
-        <w:t xml:space="preserve">p</w:t>
-      </w:r>
-      <w:r>
-        <w:rPr>
-          <w:rFonts w:ascii="Open Sans" w:hAnsi="Open Sans" w:cs="Open Sans" w:eastAsia="Open Sans"/>
-          <w:color w:val="000000"/>
-          <w:spacing w:val="0"/>
-          <w:position w:val="0"/>
-          <w:sz w:val="20"/>
-          <w:shd w:fill="auto" w:val="clear"/>
-        </w:rPr>
-        <w:t xml:space="preserve">ixelperfect, </w:t>
-      </w:r>
-      <w:r>
-        <w:rPr>
-          <w:rFonts w:ascii="Calibri" w:hAnsi="Calibri" w:cs="Calibri" w:eastAsia="Calibri"/>
-          <w:color w:val="000000"/>
-          <w:spacing w:val="0"/>
-          <w:position w:val="0"/>
-          <w:sz w:val="20"/>
-          <w:shd w:fill="auto" w:val="clear"/>
-        </w:rPr>
-        <w:t xml:space="preserve">b</w:t>
+        <w:t xml:space="preserve"> / </w:t>
+      </w:r>
+      <w:r>
+        <w:rPr>
+          <w:rFonts w:ascii="Calibri" w:hAnsi="Calibri" w:cs="Calibri" w:eastAsia="Calibri"/>
+          <w:color w:val="000000"/>
+          <w:spacing w:val="0"/>
+          <w:position w:val="0"/>
+          <w:sz w:val="20"/>
+          <w:shd w:fill="auto" w:val="clear"/>
+        </w:rPr>
+        <w:t xml:space="preserve">P</w:t>
+      </w:r>
+      <w:r>
+        <w:rPr>
+          <w:rFonts w:ascii="Open Sans" w:hAnsi="Open Sans" w:cs="Open Sans" w:eastAsia="Open Sans"/>
+          <w:color w:val="000000"/>
+          <w:spacing w:val="0"/>
+          <w:position w:val="0"/>
+          <w:sz w:val="20"/>
+          <w:shd w:fill="auto" w:val="clear"/>
+        </w:rPr>
+        <w:t xml:space="preserve">ixelperfect</w:t>
+      </w:r>
+      <w:r>
+        <w:rPr>
+          <w:rFonts w:ascii="Open Sans" w:hAnsi="Open Sans" w:cs="Open Sans" w:eastAsia="Open Sans"/>
+          <w:color w:val="000000"/>
+          <w:spacing w:val="0"/>
+          <w:position w:val="0"/>
+          <w:sz w:val="20"/>
+          <w:shd w:fill="auto" w:val="clear"/>
+        </w:rPr>
+        <w:t xml:space="preserve"> / </w:t>
+      </w:r>
+      <w:r>
+        <w:rPr>
+          <w:rFonts w:ascii="Calibri" w:hAnsi="Calibri" w:cs="Calibri" w:eastAsia="Calibri"/>
+          <w:color w:val="000000"/>
+          <w:spacing w:val="0"/>
+          <w:position w:val="0"/>
+          <w:sz w:val="20"/>
+          <w:shd w:fill="auto" w:val="clear"/>
+        </w:rPr>
+        <w:t xml:space="preserve">B</w:t>
       </w:r>
       <w:r>
         <w:rPr>
@@ -1848,7 +2202,40 @@
           <w:sz w:val="20"/>
           <w:shd w:fill="auto" w:val="clear"/>
         </w:rPr>
-        <w:t xml:space="preserve">,flexbox</w:t>
+        <w:t xml:space="preserve"> / F</w:t>
+      </w:r>
+      <w:r>
+        <w:rPr>
+          <w:rFonts w:ascii="Calibri" w:hAnsi="Calibri" w:cs="Calibri" w:eastAsia="Calibri"/>
+          <w:color w:val="000000"/>
+          <w:spacing w:val="0"/>
+          <w:position w:val="0"/>
+          <w:sz w:val="20"/>
+          <w:shd w:fill="auto" w:val="clear"/>
+        </w:rPr>
+        <w:t xml:space="preserve">lex</w:t>
+      </w:r>
+      <w:r>
+        <w:rPr>
+          <w:rFonts w:ascii="Calibri" w:hAnsi="Calibri" w:cs="Calibri" w:eastAsia="Calibri"/>
+          <w:color w:val="000000"/>
+          <w:spacing w:val="0"/>
+          <w:position w:val="0"/>
+          <w:sz w:val="20"/>
+          <w:shd w:fill="auto" w:val="clear"/>
+        </w:rPr>
+        <w:t xml:space="preserve">B</w:t>
+      </w:r>
+      <w:r>
+        <w:rPr>
+          <w:rFonts w:ascii="Calibri" w:hAnsi="Calibri" w:cs="Calibri" w:eastAsia="Calibri"/>
+          <w:color w:val="000000"/>
+          <w:spacing w:val="0"/>
+          <w:position w:val="0"/>
+          <w:sz w:val="20"/>
+          <w:shd w:fill="auto" w:val="clear"/>
+        </w:rPr>
+        <w:t xml:space="preserve">ox</w:t>
       </w:r>
     </w:p>
     <w:p>

</xml_diff>